<commit_message>
Updated Review Points App Module
Saved Doc on GitHub
</commit_message>
<xml_diff>
--- a/Documentation/Summary of Prepared By – Reviewed By Plugin on a Mobile Application.docx
+++ b/Documentation/Summary of Prepared By – Reviewed By Plugin on a Mobile Application.docx
@@ -19,7 +19,7 @@
           <w:noProof/>
         </w:rPr>
         <w:drawing>
-          <wp:inline distT="0" distB="0" distL="0" distR="0">
+          <wp:inline distT="0" distB="0" distL="0" distR="0" wp14:anchorId="5774E1BB" wp14:editId="3A04B520">
             <wp:extent cx="5486400" cy="370280"/>
             <wp:effectExtent l="0" t="0" r="0" b="10795"/>
             <wp:docPr id="1" name="Picture 1"/>
@@ -82,7 +82,7 @@
           <w:noProof/>
         </w:rPr>
         <w:drawing>
-          <wp:inline distT="0" distB="0" distL="0" distR="0">
+          <wp:inline distT="0" distB="0" distL="0" distR="0" wp14:anchorId="61A55F92" wp14:editId="205040CD">
             <wp:extent cx="5486400" cy="499872"/>
             <wp:effectExtent l="0" t="0" r="0" b="8255"/>
             <wp:docPr id="2" name="Picture 2"/>
@@ -133,19 +133,74 @@
     </w:p>
     <w:p/>
     <w:p>
-      <w:bookmarkStart w:id="0" w:name="_GoBack"/>
-      <w:bookmarkEnd w:id="0"/>
       <w:r>
         <w:t>The JS</w:t>
       </w:r>
     </w:p>
-    <w:p/>
+    <w:p>
+      <w:r>
+        <w:rPr>
+          <w:noProof/>
+        </w:rPr>
+        <w:drawing>
+          <wp:inline distT="0" distB="0" distL="0" distR="0" wp14:anchorId="41D2CD5E" wp14:editId="4F1D6145">
+            <wp:extent cx="5486400" cy="891822"/>
+            <wp:effectExtent l="0" t="0" r="0" b="0"/>
+            <wp:docPr id="3" name="Picture 3"/>
+            <wp:cNvGraphicFramePr>
+              <a:graphicFrameLocks xmlns:a="http://schemas.openxmlformats.org/drawingml/2006/main" noChangeAspect="1"/>
+            </wp:cNvGraphicFramePr>
+            <a:graphic xmlns:a="http://schemas.openxmlformats.org/drawingml/2006/main">
+              <a:graphicData uri="http://schemas.openxmlformats.org/drawingml/2006/picture">
+                <pic:pic xmlns:pic="http://schemas.openxmlformats.org/drawingml/2006/picture">
+                  <pic:nvPicPr>
+                    <pic:cNvPr id="0" name="Picture 3"/>
+                    <pic:cNvPicPr>
+                      <a:picLocks noChangeAspect="1" noChangeArrowheads="1"/>
+                    </pic:cNvPicPr>
+                  </pic:nvPicPr>
+                  <pic:blipFill>
+                    <a:blip r:embed="rId7">
+                      <a:extLst>
+                        <a:ext uri="{28A0092B-C50C-407E-A947-70E740481C1C}">
+                          <a14:useLocalDpi xmlns:a14="http://schemas.microsoft.com/office/drawing/2010/main" val="0"/>
+                        </a:ext>
+                      </a:extLst>
+                    </a:blip>
+                    <a:srcRect/>
+                    <a:stretch>
+                      <a:fillRect/>
+                    </a:stretch>
+                  </pic:blipFill>
+                  <pic:spPr bwMode="auto">
+                    <a:xfrm>
+                      <a:off x="0" y="0"/>
+                      <a:ext cx="5486400" cy="891822"/>
+                    </a:xfrm>
+                    <a:prstGeom prst="rect">
+                      <a:avLst/>
+                    </a:prstGeom>
+                    <a:noFill/>
+                    <a:ln>
+                      <a:noFill/>
+                    </a:ln>
+                  </pic:spPr>
+                </pic:pic>
+              </a:graphicData>
+            </a:graphic>
+          </wp:inline>
+        </w:drawing>
+      </w:r>
+    </w:p>
     <w:p>
       <w:r>
         <w:t>The CSS</w:t>
       </w:r>
     </w:p>
-    <w:p/>
+    <w:p>
+      <w:bookmarkStart w:id="0" w:name="_GoBack"/>
+      <w:bookmarkEnd w:id="0"/>
+    </w:p>
     <w:sectPr>
       <w:pgSz w:w="12240" w:h="15840"/>
       <w:pgMar w:top="1440" w:right="1800" w:bottom="1440" w:left="1800" w:header="720" w:footer="720" w:gutter="0"/>

</xml_diff>